<commit_message>
update JUnit4 parameter test
</commit_message>
<xml_diff>
--- a/JUnit4.docx
+++ b/JUnit4.docx
@@ -1946,9 +1946,6 @@
     <w:p>
       <w:pPr>
         <w:pStyle w:val="1"/>
-        <w:rPr>
-          <w:rFonts w:hint="eastAsia"/>
-        </w:rPr>
       </w:pPr>
       <w:r>
         <w:rPr>
@@ -1958,11 +1955,6 @@
       </w:r>
     </w:p>
     <w:p>
-      <w:pPr>
-        <w:rPr>
-          <w:rFonts w:hint="eastAsia"/>
-        </w:rPr>
-      </w:pPr>
       <w:r>
         <w:rPr>
           <w:rFonts w:hint="eastAsia"/>
@@ -1985,7 +1977,11 @@
       <w:proofErr w:type="spellEnd"/>
     </w:p>
     <w:p>
-      <w:bookmarkStart w:id="0" w:name="_GoBack"/>
+      <w:pPr>
+        <w:rPr>
+          <w:rFonts w:hint="eastAsia"/>
+        </w:rPr>
+      </w:pPr>
       <w:r>
         <w:rPr>
           <w:noProof/>
@@ -2027,6 +2023,111 @@
           </wp:inline>
         </w:drawing>
       </w:r>
+    </w:p>
+    <w:p>
+      <w:pPr>
+        <w:pStyle w:val="1"/>
+        <w:rPr>
+          <w:rFonts w:hint="eastAsia"/>
+        </w:rPr>
+      </w:pPr>
+      <w:r>
+        <w:rPr>
+          <w:rFonts w:hint="eastAsia"/>
+        </w:rPr>
+        <w:t>参数化测试</w:t>
+      </w:r>
+    </w:p>
+    <w:p>
+      <w:pPr>
+        <w:rPr>
+          <w:rFonts w:hint="eastAsia"/>
+        </w:rPr>
+      </w:pPr>
+      <w:r>
+        <w:rPr>
+          <w:noProof/>
+        </w:rPr>
+        <w:drawing>
+          <wp:inline distT="0" distB="0" distL="0" distR="0" wp14:anchorId="1B896C4E" wp14:editId="4E99CDD6">
+            <wp:extent cx="5274945" cy="4866503"/>
+            <wp:effectExtent l="0" t="0" r="0" b="0"/>
+            <wp:docPr id="9" name="图片 9"/>
+            <wp:cNvGraphicFramePr>
+              <a:graphicFrameLocks xmlns:a="http://schemas.openxmlformats.org/drawingml/2006/main" noChangeAspect="1"/>
+            </wp:cNvGraphicFramePr>
+            <a:graphic xmlns:a="http://schemas.openxmlformats.org/drawingml/2006/main">
+              <a:graphicData uri="http://schemas.openxmlformats.org/drawingml/2006/picture">
+                <pic:pic xmlns:pic="http://schemas.openxmlformats.org/drawingml/2006/picture">
+                  <pic:nvPicPr>
+                    <pic:cNvPr id="0" name=""/>
+                    <pic:cNvPicPr/>
+                  </pic:nvPicPr>
+                  <pic:blipFill>
+                    <a:blip r:embed="rId17"/>
+                    <a:stretch>
+                      <a:fillRect/>
+                    </a:stretch>
+                  </pic:blipFill>
+                  <pic:spPr>
+                    <a:xfrm>
+                      <a:off x="0" y="0"/>
+                      <a:ext cx="5274945" cy="4866503"/>
+                    </a:xfrm>
+                    <a:prstGeom prst="rect">
+                      <a:avLst/>
+                    </a:prstGeom>
+                  </pic:spPr>
+                </pic:pic>
+              </a:graphicData>
+            </a:graphic>
+          </wp:inline>
+        </w:drawing>
+      </w:r>
+    </w:p>
+    <w:p>
+      <w:r>
+        <w:rPr>
+          <w:noProof/>
+        </w:rPr>
+        <w:lastRenderedPageBreak/>
+        <w:drawing>
+          <wp:inline distT="0" distB="0" distL="0" distR="0" wp14:anchorId="4292AE25" wp14:editId="14A17423">
+            <wp:extent cx="5274945" cy="1061705"/>
+            <wp:effectExtent l="0" t="0" r="0" b="0"/>
+            <wp:docPr id="10" name="图片 10"/>
+            <wp:cNvGraphicFramePr>
+              <a:graphicFrameLocks xmlns:a="http://schemas.openxmlformats.org/drawingml/2006/main" noChangeAspect="1"/>
+            </wp:cNvGraphicFramePr>
+            <a:graphic xmlns:a="http://schemas.openxmlformats.org/drawingml/2006/main">
+              <a:graphicData uri="http://schemas.openxmlformats.org/drawingml/2006/picture">
+                <pic:pic xmlns:pic="http://schemas.openxmlformats.org/drawingml/2006/picture">
+                  <pic:nvPicPr>
+                    <pic:cNvPr id="0" name=""/>
+                    <pic:cNvPicPr/>
+                  </pic:nvPicPr>
+                  <pic:blipFill>
+                    <a:blip r:embed="rId18"/>
+                    <a:stretch>
+                      <a:fillRect/>
+                    </a:stretch>
+                  </pic:blipFill>
+                  <pic:spPr>
+                    <a:xfrm>
+                      <a:off x="0" y="0"/>
+                      <a:ext cx="5274945" cy="1061705"/>
+                    </a:xfrm>
+                    <a:prstGeom prst="rect">
+                      <a:avLst/>
+                    </a:prstGeom>
+                  </pic:spPr>
+                </pic:pic>
+              </a:graphicData>
+            </a:graphic>
+          </wp:inline>
+        </w:drawing>
+      </w:r>
+      <w:bookmarkStart w:id="0" w:name="_GoBack"/>
       <w:bookmarkEnd w:id="0"/>
     </w:p>
     <w:p>
@@ -2178,7 +2279,7 @@
       <w:proofErr w:type="spellEnd"/>
     </w:p>
     <w:sectPr>
-      <w:footerReference w:type="default" r:id="rId17"/>
+      <w:footerReference w:type="default" r:id="rId19"/>
       <w:pgSz w:w="11907" w:h="16839" w:code="9"/>
       <w:pgMar w:top="1440" w:right="1800" w:bottom="1440" w:left="1800" w:header="851" w:footer="992" w:gutter="0"/>
       <w:cols w:space="425"/>
@@ -2237,7 +2338,7 @@
             <w:noProof/>
             <w:lang w:val="zh-CN"/>
           </w:rPr>
-          <w:t>4</w:t>
+          <w:t>5</w:t>
         </w:r>
         <w:r>
           <w:rPr>
@@ -3808,7 +3909,7 @@
 </file>
 
 <file path=customXml/itemProps1.xml><?xml version="1.0" encoding="utf-8"?>
-<ds:datastoreItem xmlns:ds="http://schemas.openxmlformats.org/officeDocument/2006/customXml" ds:itemID="{5D8F341B-28A3-4BAD-B4A2-4BA9B83D8E57}">
+<ds:datastoreItem xmlns:ds="http://schemas.openxmlformats.org/officeDocument/2006/customXml" ds:itemID="{61EB3A7E-7559-4F68-A33B-E7BCBAE753AA}">
   <ds:schemaRefs>
     <ds:schemaRef ds:uri="http://schemas.openxmlformats.org/officeDocument/2006/bibliography"/>
   </ds:schemaRefs>

</xml_diff>